<commit_message>
changed the filed added a new line to file
changed
</commit_message>
<xml_diff>
--- a/samplefolder/mysample.docx
+++ b/samplefolder/mysample.docx
@@ -3,8 +3,33 @@
 <w:document xmlns:wpc="http://schemas.microsoft.com/office/word/2010/wordprocessingCanvas" xmlns:mc="http://schemas.openxmlformats.org/markup-compatibility/2006" xmlns:o="urn:schemas-microsoft-com:office:office" xmlns:r="http://schemas.openxmlformats.org/officeDocument/2006/relationships" xmlns:m="http://schemas.openxmlformats.org/officeDocument/2006/math" xmlns:v="urn:schemas-microsoft-com:vml" xmlns:wp14="http://schemas.microsoft.com/office/word/2010/wordprocessingDrawing" xmlns:wp="http://schemas.openxmlformats.org/drawingml/2006/wordprocessingDrawing" xmlns:w10="urn:schemas-microsoft-com:office:word" xmlns:w="http://schemas.openxmlformats.org/wordprocessingml/2006/main" xmlns:w14="http://schemas.microsoft.com/office/word/2010/wordml" xmlns:wpg="http://schemas.microsoft.com/office/word/2010/wordprocessingGroup" xmlns:wpi="http://schemas.microsoft.com/office/word/2010/wordprocessingInk" xmlns:wne="http://schemas.microsoft.com/office/word/2006/wordml" xmlns:wps="http://schemas.microsoft.com/office/word/2010/wordprocessingShape" mc:Ignorable="w14 wp14">
   <w:body>
     <w:p>
+      <w:pPr>
+        <w:tabs>
+          <w:tab w:val="left" w:pos="3281"/>
+        </w:tabs>
+      </w:pPr>
       <w:r>
         <w:t>This is test for the sample test</w:t>
+      </w:r>
+      <w:r>
+        <w:tab/>
+      </w:r>
+    </w:p>
+    <w:p>
+      <w:pPr>
+        <w:tabs>
+          <w:tab w:val="left" w:pos="3281"/>
+        </w:tabs>
+      </w:pPr>
+    </w:p>
+    <w:p>
+      <w:pPr>
+        <w:tabs>
+          <w:tab w:val="left" w:pos="3281"/>
+        </w:tabs>
+      </w:pPr>
+      <w:r>
+        <w:t>This is modified now and ready for checkin or push request</w:t>
       </w:r>
       <w:bookmarkStart w:id="0" w:name="_GoBack"/>
       <w:bookmarkEnd w:id="0"/>

</xml_diff>